<commit_message>
UTD Journal de bord
</commit_message>
<xml_diff>
--- a/0-doc/1-created/Jounal de bord.docx
+++ b/0-doc/1-created/Jounal de bord.docx
@@ -13,18 +13,11 @@
         <w:t>r</w:t>
       </w:r>
       <w:r>
-        <w:t xml:space="preserve">nal de </w:t>
+        <w:t>nal de bord</w:t>
       </w:r>
-      <w:proofErr w:type="spellStart"/>
-      <w:proofErr w:type="gramStart"/>
-      <w:r>
-        <w:t>bord</w:t>
-      </w:r>
-      <w:proofErr w:type="spellEnd"/>
       <w:r>
         <w:t xml:space="preserve"> :</w:t>
       </w:r>
-      <w:proofErr w:type="gramEnd"/>
     </w:p>
     <w:p>
       <w:pPr>
@@ -35,36 +28,15 @@
         </w:numPr>
       </w:pPr>
       <w:r>
-        <w:t>24/05/</w:t>
+        <w:t xml:space="preserve">24/05/2016 : Installation Android Studio, Unity studio, JDK, github. Lecture de docs proper a la VR et a l utilization de unity combine a Android. </w:t>
       </w:r>
-      <w:proofErr w:type="gramStart"/>
       <w:r>
-        <w:t>2016 :</w:t>
-      </w:r>
-      <w:proofErr w:type="gramEnd"/>
-      <w:r>
-        <w:t xml:space="preserve"> Installation Android Studio, Unity studio, JDK, </w:t>
-      </w:r>
-      <w:proofErr w:type="spellStart"/>
-      <w:r>
-        <w:t>github</w:t>
-      </w:r>
-      <w:proofErr w:type="spellEnd"/>
-      <w:r>
-        <w:t>. Lecture de docs proper a la VR et</w:t>
+        <w:t>Test s</w:t>
       </w:r>
       <w:bookmarkStart w:id="0" w:name="_GoBack"/>
       <w:bookmarkEnd w:id="0"/>
       <w:r>
-        <w:t xml:space="preserve"> a l utilization de unity combine </w:t>
-      </w:r>
-      <w:proofErr w:type="spellStart"/>
-      <w:r>
-        <w:t>a</w:t>
-      </w:r>
-      <w:proofErr w:type="spellEnd"/>
-      <w:r>
-        <w:t xml:space="preserve"> Android. </w:t>
+        <w:t>ur bt-200, debut Gantt.</w:t>
       </w:r>
     </w:p>
     <w:sectPr>

</xml_diff>

<commit_message>
Add different kind of doc
</commit_message>
<xml_diff>
--- a/0-doc/1-created/Jounal de bord.docx
+++ b/0-doc/1-created/Jounal de bord.docx
@@ -33,11 +33,26 @@
       <w:r>
         <w:t>Test s</w:t>
       </w:r>
-      <w:bookmarkStart w:id="0" w:name="_GoBack"/>
-      <w:bookmarkEnd w:id="0"/>
       <w:r>
         <w:t>ur bt-200, debut Gantt.</w:t>
       </w:r>
+    </w:p>
+    <w:p>
+      <w:pPr>
+        <w:pStyle w:val="ListParagraph"/>
+        <w:numPr>
+          <w:ilvl w:val="0"/>
+          <w:numId w:val="1"/>
+        </w:numPr>
+      </w:pPr>
+      <w:r>
+        <w:t>25/05/2016 : Tentative de maj de moverio bt200 vers le build developpeur (besoin acces wifi), lecture de docs</w:t>
+      </w:r>
+      <w:r>
+        <w:t>. Decouverte Wikitude et Vuforia</w:t>
+      </w:r>
+      <w:bookmarkStart w:id="0" w:name="_GoBack"/>
+      <w:bookmarkEnd w:id="0"/>
     </w:p>
     <w:sectPr>
       <w:pgSz w:w="12240" w:h="15840"/>

</xml_diff>

<commit_message>
Compass ok todo debug gps
</commit_message>
<xml_diff>
--- a/0-doc/1-created/Jounal de bord.docx
+++ b/0-doc/1-created/Jounal de bord.docx
@@ -59,10 +59,13 @@
         </w:rPr>
       </w:pPr>
       <w:r>
-        <w:rPr>
-          <w:lang w:val="fr-FR"/>
-        </w:rPr>
-        <w:t>24/05/2016 : Installation Android Studio, Unity studio, JDK, github. Lectur</w:t>
+        <w:t xml:space="preserve">24/05/2016 : Installation Android Studio, Unity studio, JDK, github. </w:t>
+      </w:r>
+      <w:r>
+        <w:rPr>
+          <w:lang w:val="fr-FR"/>
+        </w:rPr>
+        <w:t>Lectur</w:t>
       </w:r>
       <w:r>
         <w:rPr>
@@ -328,6 +331,12 @@
           <w:lang w:val="fr-FR"/>
         </w:rPr>
         <w:t> : MAJ moverio -&gt; developpeur build. Union des géométries.</w:t>
+      </w:r>
+      <w:r>
+        <w:rPr>
+          <w:lang w:val="fr-FR"/>
+        </w:rPr>
+        <w:t xml:space="preserve"> Tentatvie gps + boussole sur epsom juste compass aui fonctionne</w:t>
       </w:r>
       <w:bookmarkStart w:id="0" w:name="_GoBack"/>
       <w:bookmarkEnd w:id="0"/>

</xml_diff>

<commit_message>
Changed geodatabase added name and type by default
</commit_message>
<xml_diff>
--- a/0-doc/1-created/Jounal de bord.docx
+++ b/0-doc/1-created/Jounal de bord.docx
@@ -704,24 +704,24 @@
         <w:rPr>
           <w:lang w:val="fr-FR"/>
         </w:rPr>
-        <w:t xml:space="preserve">. Lecture d’un tutorial très intéressant et changement de type de capteur désormais on s’intéresse à la rotation autour de chacun des axes (+ pratique). Fonction de calcul des plus proches voisins et </w:t>
+        <w:t xml:space="preserve">. Lecture d’un tutorial très intéressant et changement de type de capteur désormais on s’intéresse à la rotation autour de chacun des axes (+ pratique). Fonction de calcul des plus proches voisins et des distances du point à ses </w:t>
+      </w:r>
+      <w:proofErr w:type="spellStart"/>
+      <w:r>
+        <w:rPr>
+          <w:lang w:val="fr-FR"/>
+        </w:rPr>
+        <w:t>ppv</w:t>
+      </w:r>
+      <w:proofErr w:type="spellEnd"/>
+      <w:r>
+        <w:rPr>
+          <w:lang w:val="fr-FR"/>
+        </w:rPr>
+        <w:t>. Modification de la gdb ajout nom et type par défaut</w:t>
       </w:r>
       <w:bookmarkStart w:id="0" w:name="_GoBack"/>
       <w:bookmarkEnd w:id="0"/>
-      <w:r>
-        <w:rPr>
-          <w:lang w:val="fr-FR"/>
-        </w:rPr>
-        <w:t xml:space="preserve">des distances du point à ses </w:t>
-      </w:r>
-      <w:proofErr w:type="spellStart"/>
-      <w:r>
-        <w:rPr>
-          <w:lang w:val="fr-FR"/>
-        </w:rPr>
-        <w:t>ppv</w:t>
-      </w:r>
-      <w:proofErr w:type="spellEnd"/>
     </w:p>
     <w:sectPr>
       <w:pgSz w:w="12240" w:h="15840"/>

</xml_diff>

<commit_message>
Updated journald de bord
</commit_message>
<xml_diff>
--- a/0-doc/1-created/Jounal de bord.docx
+++ b/0-doc/1-created/Jounal de bord.docx
@@ -59,7 +59,23 @@
         </w:rPr>
       </w:pPr>
       <w:r>
-        <w:t xml:space="preserve">24/05/2016 : Installation Android Studio, Unity studio, JDK, github. </w:t>
+        <w:t>24/05/</w:t>
+      </w:r>
+      <w:proofErr w:type="gramStart"/>
+      <w:r>
+        <w:t>2016 :</w:t>
+      </w:r>
+      <w:proofErr w:type="gramEnd"/>
+      <w:r>
+        <w:t xml:space="preserve"> Installation Android Studio, Unity studio, JDK, </w:t>
+      </w:r>
+      <w:proofErr w:type="spellStart"/>
+      <w:r>
+        <w:t>github</w:t>
+      </w:r>
+      <w:proofErr w:type="spellEnd"/>
+      <w:r>
+        <w:t xml:space="preserve">. </w:t>
       </w:r>
       <w:r>
         <w:rPr>
@@ -71,13 +87,57 @@
         <w:rPr>
           <w:lang w:val="fr-FR"/>
         </w:rPr>
-        <w:t>e de docs propre a la VR et a l’utilisation</w:t>
-      </w:r>
-      <w:r>
-        <w:rPr>
-          <w:lang w:val="fr-FR"/>
-        </w:rPr>
-        <w:t xml:space="preserve"> de unity combine a Android. </w:t>
+        <w:t xml:space="preserve">e de docs propre </w:t>
+      </w:r>
+      <w:proofErr w:type="spellStart"/>
+      <w:r>
+        <w:rPr>
+          <w:lang w:val="fr-FR"/>
+        </w:rPr>
+        <w:t>a</w:t>
+      </w:r>
+      <w:proofErr w:type="spellEnd"/>
+      <w:r>
+        <w:rPr>
+          <w:lang w:val="fr-FR"/>
+        </w:rPr>
+        <w:t xml:space="preserve"> la VR et </w:t>
+      </w:r>
+      <w:proofErr w:type="spellStart"/>
+      <w:proofErr w:type="gramStart"/>
+      <w:r>
+        <w:rPr>
+          <w:lang w:val="fr-FR"/>
+        </w:rPr>
+        <w:t>a</w:t>
+      </w:r>
+      <w:proofErr w:type="spellEnd"/>
+      <w:proofErr w:type="gramEnd"/>
+      <w:r>
+        <w:rPr>
+          <w:lang w:val="fr-FR"/>
+        </w:rPr>
+        <w:t xml:space="preserve"> l’utilisation</w:t>
+      </w:r>
+      <w:r>
+        <w:rPr>
+          <w:lang w:val="fr-FR"/>
+        </w:rPr>
+        <w:t xml:space="preserve"> de </w:t>
+      </w:r>
+      <w:proofErr w:type="spellStart"/>
+      <w:r>
+        <w:rPr>
+          <w:lang w:val="fr-FR"/>
+        </w:rPr>
+        <w:t>unity</w:t>
+      </w:r>
+      <w:proofErr w:type="spellEnd"/>
+      <w:r>
+        <w:rPr>
+          <w:lang w:val="fr-FR"/>
+        </w:rPr>
+        <w:t xml:space="preserve"> combine a Android. </w:t>
       </w:r>
       <w:r>
         <w:rPr>
@@ -89,7 +149,21 @@
         <w:rPr>
           <w:lang w:val="fr-FR"/>
         </w:rPr>
-        <w:t>ur bt-200, debut Gantt.</w:t>
+        <w:t xml:space="preserve">ur bt-200, </w:t>
+      </w:r>
+      <w:proofErr w:type="spellStart"/>
+      <w:r>
+        <w:rPr>
+          <w:lang w:val="fr-FR"/>
+        </w:rPr>
+        <w:t>debut</w:t>
+      </w:r>
+      <w:proofErr w:type="spellEnd"/>
+      <w:r>
+        <w:rPr>
+          <w:lang w:val="fr-FR"/>
+        </w:rPr>
+        <w:t xml:space="preserve"> Gantt.</w:t>
       </w:r>
     </w:p>
     <w:p>
@@ -107,7 +181,49 @@
         <w:rPr>
           <w:lang w:val="fr-FR"/>
         </w:rPr>
-        <w:t xml:space="preserve">25/05/2016 : Tentative de maj de moverio bt200 vers le build developpeur (besoin </w:t>
+        <w:t xml:space="preserve">25/05/2016 : Tentative de maj de </w:t>
+      </w:r>
+      <w:proofErr w:type="spellStart"/>
+      <w:r>
+        <w:rPr>
+          <w:lang w:val="fr-FR"/>
+        </w:rPr>
+        <w:t>moverio</w:t>
+      </w:r>
+      <w:proofErr w:type="spellEnd"/>
+      <w:r>
+        <w:rPr>
+          <w:lang w:val="fr-FR"/>
+        </w:rPr>
+        <w:t xml:space="preserve"> bt200 vers le </w:t>
+      </w:r>
+      <w:proofErr w:type="spellStart"/>
+      <w:r>
+        <w:rPr>
+          <w:lang w:val="fr-FR"/>
+        </w:rPr>
+        <w:t>build</w:t>
+      </w:r>
+      <w:proofErr w:type="spellEnd"/>
+      <w:r>
+        <w:rPr>
+          <w:lang w:val="fr-FR"/>
+        </w:rPr>
+        <w:t xml:space="preserve"> </w:t>
+      </w:r>
+      <w:proofErr w:type="spellStart"/>
+      <w:r>
+        <w:rPr>
+          <w:lang w:val="fr-FR"/>
+        </w:rPr>
+        <w:t>developpeur</w:t>
+      </w:r>
+      <w:proofErr w:type="spellEnd"/>
+      <w:r>
+        <w:rPr>
+          <w:lang w:val="fr-FR"/>
+        </w:rPr>
+        <w:t xml:space="preserve"> (besoin </w:t>
       </w:r>
       <w:r>
         <w:rPr>
@@ -137,13 +253,49 @@
         <w:rPr>
           <w:lang w:val="fr-FR"/>
         </w:rPr>
-        <w:t xml:space="preserve"> Wikitude et Vuforia</w:t>
-      </w:r>
-      <w:r>
-        <w:rPr>
-          <w:lang w:val="fr-FR"/>
-        </w:rPr>
-        <w:t xml:space="preserve">. Test android </w:t>
+        <w:t xml:space="preserve"> </w:t>
+      </w:r>
+      <w:proofErr w:type="spellStart"/>
+      <w:r>
+        <w:rPr>
+          <w:lang w:val="fr-FR"/>
+        </w:rPr>
+        <w:t>Wikitude</w:t>
+      </w:r>
+      <w:proofErr w:type="spellEnd"/>
+      <w:r>
+        <w:rPr>
+          <w:lang w:val="fr-FR"/>
+        </w:rPr>
+        <w:t xml:space="preserve"> et </w:t>
+      </w:r>
+      <w:proofErr w:type="spellStart"/>
+      <w:r>
+        <w:rPr>
+          <w:lang w:val="fr-FR"/>
+        </w:rPr>
+        <w:t>Vuforia</w:t>
+      </w:r>
+      <w:proofErr w:type="spellEnd"/>
+      <w:r>
+        <w:rPr>
+          <w:lang w:val="fr-FR"/>
+        </w:rPr>
+        <w:t xml:space="preserve">. Test </w:t>
+      </w:r>
+      <w:proofErr w:type="spellStart"/>
+      <w:r>
+        <w:rPr>
+          <w:lang w:val="fr-FR"/>
+        </w:rPr>
+        <w:t>android</w:t>
+      </w:r>
+      <w:proofErr w:type="spellEnd"/>
+      <w:r>
+        <w:rPr>
+          <w:lang w:val="fr-FR"/>
+        </w:rPr>
+        <w:t xml:space="preserve"> </w:t>
       </w:r>
       <w:r>
         <w:rPr>
@@ -197,7 +349,35 @@
         <w:rPr>
           <w:lang w:val="fr-FR"/>
         </w:rPr>
-        <w:t xml:space="preserve"> tango. Test samples Vuforia.</w:t>
+        <w:t xml:space="preserve"> tango. Test </w:t>
+      </w:r>
+      <w:proofErr w:type="spellStart"/>
+      <w:r>
+        <w:rPr>
+          <w:lang w:val="fr-FR"/>
+        </w:rPr>
+        <w:t>samples</w:t>
+      </w:r>
+      <w:proofErr w:type="spellEnd"/>
+      <w:r>
+        <w:rPr>
+          <w:lang w:val="fr-FR"/>
+        </w:rPr>
+        <w:t xml:space="preserve"> </w:t>
+      </w:r>
+      <w:proofErr w:type="spellStart"/>
+      <w:r>
+        <w:rPr>
+          <w:lang w:val="fr-FR"/>
+        </w:rPr>
+        <w:t>Vuforia</w:t>
+      </w:r>
+      <w:proofErr w:type="spellEnd"/>
+      <w:r>
+        <w:rPr>
+          <w:lang w:val="fr-FR"/>
+        </w:rPr>
+        <w:t>.</w:t>
       </w:r>
     </w:p>
     <w:p>
@@ -221,7 +401,35 @@
         <w:rPr>
           <w:lang w:val="fr-FR"/>
         </w:rPr>
-        <w:t xml:space="preserve">/05/2016 : Nom trouve (S.U.B. : See Unstable Building),  </w:t>
+        <w:t xml:space="preserve">/05/2016 : Nom trouve (S.U.B. : </w:t>
+      </w:r>
+      <w:proofErr w:type="spellStart"/>
+      <w:r>
+        <w:rPr>
+          <w:lang w:val="fr-FR"/>
+        </w:rPr>
+        <w:t>See</w:t>
+      </w:r>
+      <w:proofErr w:type="spellEnd"/>
+      <w:r>
+        <w:rPr>
+          <w:lang w:val="fr-FR"/>
+        </w:rPr>
+        <w:t xml:space="preserve"> </w:t>
+      </w:r>
+      <w:proofErr w:type="spellStart"/>
+      <w:r>
+        <w:rPr>
+          <w:lang w:val="fr-FR"/>
+        </w:rPr>
+        <w:t>Unstable</w:t>
+      </w:r>
+      <w:proofErr w:type="spellEnd"/>
+      <w:r>
+        <w:rPr>
+          <w:lang w:val="fr-FR"/>
+        </w:rPr>
+        <w:t xml:space="preserve"> Building),  </w:t>
       </w:r>
       <w:r>
         <w:rPr>
@@ -251,7 +459,21 @@
         <w:rPr>
           <w:lang w:val="fr-FR"/>
         </w:rPr>
-        <w:t xml:space="preserve"> des footprints et de leurs </w:t>
+        <w:t xml:space="preserve"> des </w:t>
+      </w:r>
+      <w:proofErr w:type="spellStart"/>
+      <w:r>
+        <w:rPr>
+          <w:lang w:val="fr-FR"/>
+        </w:rPr>
+        <w:t>footprints</w:t>
+      </w:r>
+      <w:proofErr w:type="spellEnd"/>
+      <w:r>
+        <w:rPr>
+          <w:lang w:val="fr-FR"/>
+        </w:rPr>
+        <w:t xml:space="preserve"> et de leurs </w:t>
       </w:r>
       <w:r>
         <w:rPr>
@@ -321,22 +543,104 @@
         </w:rPr>
       </w:pPr>
       <w:r>
-        <w:t>30/05/2016 : MAJ moverio -&gt; developpeur build. Union des géométries.</w:t>
+        <w:t>30/05/</w:t>
+      </w:r>
+      <w:proofErr w:type="gramStart"/>
+      <w:r>
+        <w:t>2016 :</w:t>
+      </w:r>
+      <w:proofErr w:type="gramEnd"/>
+      <w:r>
+        <w:t xml:space="preserve"> MAJ </w:t>
+      </w:r>
+      <w:proofErr w:type="spellStart"/>
+      <w:r>
+        <w:t>moverio</w:t>
+      </w:r>
+      <w:proofErr w:type="spellEnd"/>
+      <w:r>
+        <w:t xml:space="preserve"> -&gt; </w:t>
+      </w:r>
+      <w:proofErr w:type="spellStart"/>
+      <w:r>
+        <w:t>developpeur</w:t>
+      </w:r>
+      <w:proofErr w:type="spellEnd"/>
+      <w:r>
+        <w:t xml:space="preserve"> build. Union des </w:t>
+      </w:r>
+      <w:proofErr w:type="spellStart"/>
+      <w:r>
+        <w:t>géométries</w:t>
+      </w:r>
+      <w:proofErr w:type="spellEnd"/>
+      <w:r>
+        <w:t>.</w:t>
       </w:r>
       <w:r>
         <w:t xml:space="preserve"> </w:t>
       </w:r>
-      <w:r>
-        <w:rPr>
-          <w:lang w:val="fr-FR"/>
-        </w:rPr>
-        <w:t>Tentatvie gps + bo</w:t>
-      </w:r>
-      <w:r>
-        <w:rPr>
-          <w:lang w:val="fr-FR"/>
-        </w:rPr>
-        <w:t>ussole sur epsom juste compass q</w:t>
+      <w:proofErr w:type="spellStart"/>
+      <w:r>
+        <w:rPr>
+          <w:lang w:val="fr-FR"/>
+        </w:rPr>
+        <w:t>Tentatvie</w:t>
+      </w:r>
+      <w:proofErr w:type="spellEnd"/>
+      <w:r>
+        <w:rPr>
+          <w:lang w:val="fr-FR"/>
+        </w:rPr>
+        <w:t xml:space="preserve"> </w:t>
+      </w:r>
+      <w:proofErr w:type="spellStart"/>
+      <w:r>
+        <w:rPr>
+          <w:lang w:val="fr-FR"/>
+        </w:rPr>
+        <w:t>gps</w:t>
+      </w:r>
+      <w:proofErr w:type="spellEnd"/>
+      <w:r>
+        <w:rPr>
+          <w:lang w:val="fr-FR"/>
+        </w:rPr>
+        <w:t xml:space="preserve"> + bo</w:t>
+      </w:r>
+      <w:r>
+        <w:rPr>
+          <w:lang w:val="fr-FR"/>
+        </w:rPr>
+        <w:t xml:space="preserve">ussole sur </w:t>
+      </w:r>
+      <w:proofErr w:type="spellStart"/>
+      <w:r>
+        <w:rPr>
+          <w:lang w:val="fr-FR"/>
+        </w:rPr>
+        <w:t>epsom</w:t>
+      </w:r>
+      <w:proofErr w:type="spellEnd"/>
+      <w:r>
+        <w:rPr>
+          <w:lang w:val="fr-FR"/>
+        </w:rPr>
+        <w:t xml:space="preserve"> juste </w:t>
+      </w:r>
+      <w:proofErr w:type="spellStart"/>
+      <w:r>
+        <w:rPr>
+          <w:lang w:val="fr-FR"/>
+        </w:rPr>
+        <w:t>compass</w:t>
+      </w:r>
+      <w:proofErr w:type="spellEnd"/>
+      <w:r>
+        <w:rPr>
+          <w:lang w:val="fr-FR"/>
+        </w:rPr>
+        <w:t xml:space="preserve"> q</w:t>
       </w:r>
       <w:r>
         <w:rPr>
@@ -372,14 +676,44 @@
         <w:rPr>
           <w:lang w:val="fr-FR"/>
         </w:rPr>
-        <w:t xml:space="preserve"> bugs gps et bdd</w:t>
-      </w:r>
-      <w:r>
-        <w:rPr>
-          <w:lang w:val="fr-FR"/>
-        </w:rPr>
-        <w:t>. Lecture d’un tutorial très intéressant et changement de type de capteur désormais on s’intéresse à la rotation autour de chacun des axes (+ pratique). Fonction de calcul des plus proches voisins et des distances du point à ses ppv</w:t>
-      </w:r>
+        <w:t xml:space="preserve"> bugs </w:t>
+      </w:r>
+      <w:proofErr w:type="spellStart"/>
+      <w:r>
+        <w:rPr>
+          <w:lang w:val="fr-FR"/>
+        </w:rPr>
+        <w:t>gps</w:t>
+      </w:r>
+      <w:proofErr w:type="spellEnd"/>
+      <w:r>
+        <w:rPr>
+          <w:lang w:val="fr-FR"/>
+        </w:rPr>
+        <w:t xml:space="preserve"> et </w:t>
+      </w:r>
+      <w:proofErr w:type="spellStart"/>
+      <w:r>
+        <w:rPr>
+          <w:lang w:val="fr-FR"/>
+        </w:rPr>
+        <w:t>bdd</w:t>
+      </w:r>
+      <w:proofErr w:type="spellEnd"/>
+      <w:r>
+        <w:rPr>
+          <w:lang w:val="fr-FR"/>
+        </w:rPr>
+        <w:t xml:space="preserve">. Lecture d’un tutorial très intéressant et changement de type de capteur désormais on s’intéresse à la rotation autour de chacun des axes (+ pratique). Fonction de calcul des plus proches voisins et des distances du point à ses </w:t>
+      </w:r>
+      <w:proofErr w:type="spellStart"/>
+      <w:r>
+        <w:rPr>
+          <w:lang w:val="fr-FR"/>
+        </w:rPr>
+        <w:t>ppv</w:t>
+      </w:r>
+      <w:proofErr w:type="spellEnd"/>
       <w:r>
         <w:rPr>
           <w:lang w:val="fr-FR"/>
@@ -420,7 +754,21 @@
         <w:rPr>
           <w:lang w:val="fr-FR"/>
         </w:rPr>
-        <w:t>02/06/2016 :GPS position utilise et bâtiment détecté avec tablette Motorola.</w:t>
+        <w:t>02/06/2016 </w:t>
+      </w:r>
+      <w:proofErr w:type="gramStart"/>
+      <w:r>
+        <w:rPr>
+          <w:lang w:val="fr-FR"/>
+        </w:rPr>
+        <w:t>:GPS</w:t>
+      </w:r>
+      <w:proofErr w:type="gramEnd"/>
+      <w:r>
+        <w:rPr>
+          <w:lang w:val="fr-FR"/>
+        </w:rPr>
+        <w:t xml:space="preserve"> position utilise et bâtiment détecté avec tablette Motorola.</w:t>
       </w:r>
       <w:r>
         <w:rPr>
@@ -432,22 +780,52 @@
         <w:rPr>
           <w:lang w:val="fr-FR"/>
         </w:rPr>
-        <w:t>Afffichage pos</w:t>
+        <w:t>Af</w:t>
+      </w:r>
+      <w:r>
+        <w:rPr>
+          <w:lang w:val="fr-FR"/>
+        </w:rPr>
+        <w:t>fichage positon des buildings ok</w:t>
+      </w:r>
+      <w:r>
+        <w:rPr>
+          <w:lang w:val="fr-FR"/>
+        </w:rPr>
+        <w:t>.</w:t>
+      </w:r>
+    </w:p>
+    <w:p>
+      <w:pPr>
+        <w:pStyle w:val="ListParagraph"/>
+        <w:numPr>
+          <w:ilvl w:val="0"/>
+          <w:numId w:val="1"/>
+        </w:numPr>
+        <w:rPr>
+          <w:lang w:val="fr-FR"/>
+        </w:rPr>
+      </w:pPr>
+      <w:r>
+        <w:rPr>
+          <w:lang w:val="fr-FR"/>
+        </w:rPr>
+        <w:t>03/06/2016 : Affichage type ok glasses et table</w:t>
+      </w:r>
+      <w:r>
+        <w:rPr>
+          <w:lang w:val="fr-FR"/>
+        </w:rPr>
+        <w:t>tte</w:t>
+      </w:r>
+      <w:r>
+        <w:rPr>
+          <w:lang w:val="fr-FR"/>
+        </w:rPr>
+        <w:t>, test extérieur avec tablette Ok.</w:t>
       </w:r>
       <w:bookmarkStart w:id="0" w:name="_GoBack"/>
       <w:bookmarkEnd w:id="0"/>
-      <w:r>
-        <w:rPr>
-          <w:lang w:val="fr-FR"/>
-        </w:rPr>
-        <w:t>iton des buildings ok</w:t>
-      </w:r>
-      <w:r>
-        <w:rPr>
-          <w:lang w:val="fr-FR"/>
-        </w:rPr>
-        <w:t>.</w:t>
-      </w:r>
     </w:p>
     <w:sectPr>
       <w:pgSz w:w="12240" w:h="15840"/>

</xml_diff>

<commit_message>
Updated journal de bord
</commit_message>
<xml_diff>
--- a/0-doc/1-created/Jounal de bord.docx
+++ b/0-doc/1-created/Jounal de bord.docx
@@ -59,23 +59,7 @@
         </w:rPr>
       </w:pPr>
       <w:r>
-        <w:t>24/05/</w:t>
-      </w:r>
-      <w:proofErr w:type="gramStart"/>
-      <w:r>
-        <w:t>2016 :</w:t>
-      </w:r>
-      <w:proofErr w:type="gramEnd"/>
-      <w:r>
-        <w:t xml:space="preserve"> Installation Android Studio, Unity studio, JDK, </w:t>
-      </w:r>
-      <w:proofErr w:type="spellStart"/>
-      <w:r>
-        <w:t>github</w:t>
-      </w:r>
-      <w:proofErr w:type="spellEnd"/>
-      <w:r>
-        <w:t xml:space="preserve">. </w:t>
+        <w:t xml:space="preserve">24/05/2016 : Installation Android Studio, Unity studio, JDK, github. </w:t>
       </w:r>
       <w:r>
         <w:rPr>
@@ -87,55 +71,13 @@
         <w:rPr>
           <w:lang w:val="fr-FR"/>
         </w:rPr>
-        <w:t xml:space="preserve">e de docs propre </w:t>
-      </w:r>
-      <w:proofErr w:type="spellStart"/>
-      <w:r>
-        <w:rPr>
-          <w:lang w:val="fr-FR"/>
-        </w:rPr>
-        <w:t>a</w:t>
-      </w:r>
-      <w:proofErr w:type="spellEnd"/>
-      <w:r>
-        <w:rPr>
-          <w:lang w:val="fr-FR"/>
-        </w:rPr>
-        <w:t xml:space="preserve"> la VR et </w:t>
-      </w:r>
-      <w:proofErr w:type="gramStart"/>
-      <w:r>
-        <w:rPr>
-          <w:lang w:val="fr-FR"/>
-        </w:rPr>
-        <w:t>a</w:t>
-      </w:r>
-      <w:proofErr w:type="gramEnd"/>
-      <w:r>
-        <w:rPr>
-          <w:lang w:val="fr-FR"/>
-        </w:rPr>
-        <w:t xml:space="preserve"> l’utilisation</w:t>
-      </w:r>
-      <w:r>
-        <w:rPr>
-          <w:lang w:val="fr-FR"/>
-        </w:rPr>
-        <w:t xml:space="preserve"> de </w:t>
-      </w:r>
-      <w:proofErr w:type="spellStart"/>
-      <w:r>
-        <w:rPr>
-          <w:lang w:val="fr-FR"/>
-        </w:rPr>
-        <w:t>unity</w:t>
-      </w:r>
-      <w:proofErr w:type="spellEnd"/>
-      <w:r>
-        <w:rPr>
-          <w:lang w:val="fr-FR"/>
-        </w:rPr>
-        <w:t xml:space="preserve"> combine a Android. </w:t>
+        <w:t>e de docs propre a la VR et a l’utilisation</w:t>
+      </w:r>
+      <w:r>
+        <w:rPr>
+          <w:lang w:val="fr-FR"/>
+        </w:rPr>
+        <w:t xml:space="preserve"> de unity combine a Android. </w:t>
       </w:r>
       <w:r>
         <w:rPr>
@@ -147,21 +89,7 @@
         <w:rPr>
           <w:lang w:val="fr-FR"/>
         </w:rPr>
-        <w:t xml:space="preserve">ur bt-200, </w:t>
-      </w:r>
-      <w:proofErr w:type="spellStart"/>
-      <w:r>
-        <w:rPr>
-          <w:lang w:val="fr-FR"/>
-        </w:rPr>
-        <w:t>debut</w:t>
-      </w:r>
-      <w:proofErr w:type="spellEnd"/>
-      <w:r>
-        <w:rPr>
-          <w:lang w:val="fr-FR"/>
-        </w:rPr>
-        <w:t xml:space="preserve"> Gantt.</w:t>
+        <w:t>ur bt-200, debut Gantt.</w:t>
       </w:r>
     </w:p>
     <w:p>
@@ -179,49 +107,7 @@
         <w:rPr>
           <w:lang w:val="fr-FR"/>
         </w:rPr>
-        <w:t xml:space="preserve">25/05/2016 : Tentative de maj de </w:t>
-      </w:r>
-      <w:proofErr w:type="spellStart"/>
-      <w:r>
-        <w:rPr>
-          <w:lang w:val="fr-FR"/>
-        </w:rPr>
-        <w:t>moverio</w:t>
-      </w:r>
-      <w:proofErr w:type="spellEnd"/>
-      <w:r>
-        <w:rPr>
-          <w:lang w:val="fr-FR"/>
-        </w:rPr>
-        <w:t xml:space="preserve"> bt200 vers le </w:t>
-      </w:r>
-      <w:proofErr w:type="spellStart"/>
-      <w:r>
-        <w:rPr>
-          <w:lang w:val="fr-FR"/>
-        </w:rPr>
-        <w:t>build</w:t>
-      </w:r>
-      <w:proofErr w:type="spellEnd"/>
-      <w:r>
-        <w:rPr>
-          <w:lang w:val="fr-FR"/>
-        </w:rPr>
-        <w:t xml:space="preserve"> </w:t>
-      </w:r>
-      <w:proofErr w:type="spellStart"/>
-      <w:r>
-        <w:rPr>
-          <w:lang w:val="fr-FR"/>
-        </w:rPr>
-        <w:t>developpeur</w:t>
-      </w:r>
-      <w:proofErr w:type="spellEnd"/>
-      <w:r>
-        <w:rPr>
-          <w:lang w:val="fr-FR"/>
-        </w:rPr>
-        <w:t xml:space="preserve"> (besoin </w:t>
+        <w:t xml:space="preserve">25/05/2016 : Tentative de maj de moverio bt200 vers le build developpeur (besoin </w:t>
       </w:r>
       <w:r>
         <w:rPr>
@@ -251,49 +137,13 @@
         <w:rPr>
           <w:lang w:val="fr-FR"/>
         </w:rPr>
-        <w:t xml:space="preserve"> </w:t>
-      </w:r>
-      <w:proofErr w:type="spellStart"/>
-      <w:r>
-        <w:rPr>
-          <w:lang w:val="fr-FR"/>
-        </w:rPr>
-        <w:t>Wikitude</w:t>
-      </w:r>
-      <w:proofErr w:type="spellEnd"/>
-      <w:r>
-        <w:rPr>
-          <w:lang w:val="fr-FR"/>
-        </w:rPr>
-        <w:t xml:space="preserve"> et </w:t>
-      </w:r>
-      <w:proofErr w:type="spellStart"/>
-      <w:r>
-        <w:rPr>
-          <w:lang w:val="fr-FR"/>
-        </w:rPr>
-        <w:t>Vuforia</w:t>
-      </w:r>
-      <w:proofErr w:type="spellEnd"/>
-      <w:r>
-        <w:rPr>
-          <w:lang w:val="fr-FR"/>
-        </w:rPr>
-        <w:t xml:space="preserve">. Test </w:t>
-      </w:r>
-      <w:proofErr w:type="spellStart"/>
-      <w:r>
-        <w:rPr>
-          <w:lang w:val="fr-FR"/>
-        </w:rPr>
-        <w:t>android</w:t>
-      </w:r>
-      <w:proofErr w:type="spellEnd"/>
-      <w:r>
-        <w:rPr>
-          <w:lang w:val="fr-FR"/>
-        </w:rPr>
-        <w:t xml:space="preserve"> </w:t>
+        <w:t xml:space="preserve"> Wikitude et Vuforia</w:t>
+      </w:r>
+      <w:r>
+        <w:rPr>
+          <w:lang w:val="fr-FR"/>
+        </w:rPr>
+        <w:t xml:space="preserve">. Test android </w:t>
       </w:r>
       <w:r>
         <w:rPr>
@@ -347,35 +197,7 @@
         <w:rPr>
           <w:lang w:val="fr-FR"/>
         </w:rPr>
-        <w:t xml:space="preserve"> tango. Test </w:t>
-      </w:r>
-      <w:proofErr w:type="spellStart"/>
-      <w:r>
-        <w:rPr>
-          <w:lang w:val="fr-FR"/>
-        </w:rPr>
-        <w:t>samples</w:t>
-      </w:r>
-      <w:proofErr w:type="spellEnd"/>
-      <w:r>
-        <w:rPr>
-          <w:lang w:val="fr-FR"/>
-        </w:rPr>
-        <w:t xml:space="preserve"> </w:t>
-      </w:r>
-      <w:proofErr w:type="spellStart"/>
-      <w:r>
-        <w:rPr>
-          <w:lang w:val="fr-FR"/>
-        </w:rPr>
-        <w:t>Vuforia</w:t>
-      </w:r>
-      <w:proofErr w:type="spellEnd"/>
-      <w:r>
-        <w:rPr>
-          <w:lang w:val="fr-FR"/>
-        </w:rPr>
-        <w:t>.</w:t>
+        <w:t xml:space="preserve"> tango. Test samples Vuforia.</w:t>
       </w:r>
     </w:p>
     <w:p>
@@ -399,35 +221,7 @@
         <w:rPr>
           <w:lang w:val="fr-FR"/>
         </w:rPr>
-        <w:t xml:space="preserve">/05/2016 : Nom trouve (S.U.B. : </w:t>
-      </w:r>
-      <w:proofErr w:type="spellStart"/>
-      <w:r>
-        <w:rPr>
-          <w:lang w:val="fr-FR"/>
-        </w:rPr>
-        <w:t>See</w:t>
-      </w:r>
-      <w:proofErr w:type="spellEnd"/>
-      <w:r>
-        <w:rPr>
-          <w:lang w:val="fr-FR"/>
-        </w:rPr>
-        <w:t xml:space="preserve"> </w:t>
-      </w:r>
-      <w:proofErr w:type="spellStart"/>
-      <w:r>
-        <w:rPr>
-          <w:lang w:val="fr-FR"/>
-        </w:rPr>
-        <w:t>Unstable</w:t>
-      </w:r>
-      <w:proofErr w:type="spellEnd"/>
-      <w:r>
-        <w:rPr>
-          <w:lang w:val="fr-FR"/>
-        </w:rPr>
-        <w:t xml:space="preserve"> Building),  </w:t>
+        <w:t xml:space="preserve">/05/2016 : Nom trouve (S.U.B. : See Unstable Building),  </w:t>
       </w:r>
       <w:r>
         <w:rPr>
@@ -457,21 +251,7 @@
         <w:rPr>
           <w:lang w:val="fr-FR"/>
         </w:rPr>
-        <w:t xml:space="preserve"> des </w:t>
-      </w:r>
-      <w:proofErr w:type="spellStart"/>
-      <w:r>
-        <w:rPr>
-          <w:lang w:val="fr-FR"/>
-        </w:rPr>
-        <w:t>footprints</w:t>
-      </w:r>
-      <w:proofErr w:type="spellEnd"/>
-      <w:r>
-        <w:rPr>
-          <w:lang w:val="fr-FR"/>
-        </w:rPr>
-        <w:t xml:space="preserve"> et de leurs </w:t>
+        <w:t xml:space="preserve"> des footprints et de leurs </w:t>
       </w:r>
       <w:r>
         <w:rPr>
@@ -541,104 +321,22 @@
         </w:rPr>
       </w:pPr>
       <w:r>
-        <w:t>30/05/</w:t>
-      </w:r>
-      <w:proofErr w:type="gramStart"/>
-      <w:r>
-        <w:t>2016 :</w:t>
-      </w:r>
-      <w:proofErr w:type="gramEnd"/>
-      <w:r>
-        <w:t xml:space="preserve"> MAJ </w:t>
-      </w:r>
-      <w:proofErr w:type="spellStart"/>
-      <w:r>
-        <w:t>moverio</w:t>
-      </w:r>
-      <w:proofErr w:type="spellEnd"/>
-      <w:r>
-        <w:t xml:space="preserve"> -&gt; </w:t>
-      </w:r>
-      <w:proofErr w:type="spellStart"/>
-      <w:r>
-        <w:t>developpeur</w:t>
-      </w:r>
-      <w:proofErr w:type="spellEnd"/>
-      <w:r>
-        <w:t xml:space="preserve"> build. Union des </w:t>
-      </w:r>
-      <w:proofErr w:type="spellStart"/>
-      <w:r>
-        <w:t>géométries</w:t>
-      </w:r>
-      <w:proofErr w:type="spellEnd"/>
-      <w:r>
-        <w:t>.</w:t>
+        <w:t>30/05/2016 : MAJ moverio -&gt; developpeur build. Union des géométries.</w:t>
       </w:r>
       <w:r>
         <w:t xml:space="preserve"> </w:t>
       </w:r>
-      <w:proofErr w:type="spellStart"/>
-      <w:r>
-        <w:rPr>
-          <w:lang w:val="fr-FR"/>
-        </w:rPr>
-        <w:t>Tentatvie</w:t>
-      </w:r>
-      <w:proofErr w:type="spellEnd"/>
-      <w:r>
-        <w:rPr>
-          <w:lang w:val="fr-FR"/>
-        </w:rPr>
-        <w:t xml:space="preserve"> </w:t>
-      </w:r>
-      <w:proofErr w:type="spellStart"/>
-      <w:r>
-        <w:rPr>
-          <w:lang w:val="fr-FR"/>
-        </w:rPr>
-        <w:t>gps</w:t>
-      </w:r>
-      <w:proofErr w:type="spellEnd"/>
-      <w:r>
-        <w:rPr>
-          <w:lang w:val="fr-FR"/>
-        </w:rPr>
-        <w:t xml:space="preserve"> + bo</w:t>
-      </w:r>
-      <w:r>
-        <w:rPr>
-          <w:lang w:val="fr-FR"/>
-        </w:rPr>
-        <w:t xml:space="preserve">ussole sur </w:t>
-      </w:r>
-      <w:proofErr w:type="spellStart"/>
-      <w:r>
-        <w:rPr>
-          <w:lang w:val="fr-FR"/>
-        </w:rPr>
-        <w:t>epsom</w:t>
-      </w:r>
-      <w:proofErr w:type="spellEnd"/>
-      <w:r>
-        <w:rPr>
-          <w:lang w:val="fr-FR"/>
-        </w:rPr>
-        <w:t xml:space="preserve"> juste </w:t>
-      </w:r>
-      <w:proofErr w:type="spellStart"/>
-      <w:r>
-        <w:rPr>
-          <w:lang w:val="fr-FR"/>
-        </w:rPr>
-        <w:t>compass</w:t>
-      </w:r>
-      <w:proofErr w:type="spellEnd"/>
-      <w:r>
-        <w:rPr>
-          <w:lang w:val="fr-FR"/>
-        </w:rPr>
-        <w:t xml:space="preserve"> q</w:t>
+      <w:r>
+        <w:rPr>
+          <w:lang w:val="fr-FR"/>
+        </w:rPr>
+        <w:t>Tentatvie gps + bo</w:t>
+      </w:r>
+      <w:r>
+        <w:rPr>
+          <w:lang w:val="fr-FR"/>
+        </w:rPr>
+        <w:t>ussole sur epsom juste compass q</w:t>
       </w:r>
       <w:r>
         <w:rPr>
@@ -674,44 +372,14 @@
         <w:rPr>
           <w:lang w:val="fr-FR"/>
         </w:rPr>
-        <w:t xml:space="preserve"> bugs </w:t>
-      </w:r>
-      <w:proofErr w:type="spellStart"/>
-      <w:r>
-        <w:rPr>
-          <w:lang w:val="fr-FR"/>
-        </w:rPr>
-        <w:t>gps</w:t>
-      </w:r>
-      <w:proofErr w:type="spellEnd"/>
-      <w:r>
-        <w:rPr>
-          <w:lang w:val="fr-FR"/>
-        </w:rPr>
-        <w:t xml:space="preserve"> et </w:t>
-      </w:r>
-      <w:proofErr w:type="spellStart"/>
-      <w:r>
-        <w:rPr>
-          <w:lang w:val="fr-FR"/>
-        </w:rPr>
-        <w:t>bdd</w:t>
-      </w:r>
-      <w:proofErr w:type="spellEnd"/>
-      <w:r>
-        <w:rPr>
-          <w:lang w:val="fr-FR"/>
-        </w:rPr>
-        <w:t xml:space="preserve">. Lecture d’un tutorial très intéressant et changement de type de capteur désormais on s’intéresse à la rotation autour de chacun des axes (+ pratique). Fonction de calcul des plus proches voisins et des distances du point à ses </w:t>
-      </w:r>
-      <w:proofErr w:type="spellStart"/>
-      <w:r>
-        <w:rPr>
-          <w:lang w:val="fr-FR"/>
-        </w:rPr>
-        <w:t>ppv</w:t>
-      </w:r>
-      <w:proofErr w:type="spellEnd"/>
+        <w:t xml:space="preserve"> bugs gps et bdd</w:t>
+      </w:r>
+      <w:r>
+        <w:rPr>
+          <w:lang w:val="fr-FR"/>
+        </w:rPr>
+        <w:t>. Lecture d’un tutorial très intéressant et changement de type de capteur désormais on s’intéresse à la rotation autour de chacun des axes (+ pratique). Fonction de calcul des plus proches voisins et des distances du point à ses ppv</w:t>
+      </w:r>
       <w:r>
         <w:rPr>
           <w:lang w:val="fr-FR"/>
@@ -752,21 +420,7 @@
         <w:rPr>
           <w:lang w:val="fr-FR"/>
         </w:rPr>
-        <w:t>02/06/2016 </w:t>
-      </w:r>
-      <w:proofErr w:type="gramStart"/>
-      <w:r>
-        <w:rPr>
-          <w:lang w:val="fr-FR"/>
-        </w:rPr>
-        <w:t>:GPS</w:t>
-      </w:r>
-      <w:proofErr w:type="gramEnd"/>
-      <w:r>
-        <w:rPr>
-          <w:lang w:val="fr-FR"/>
-        </w:rPr>
-        <w:t xml:space="preserve"> position utilise et bâtiment détecté avec tablette Motorola.</w:t>
+        <w:t>02/06/2016 :GPS position utilise et bâtiment détecté avec tablette Motorola.</w:t>
       </w:r>
       <w:r>
         <w:rPr>
@@ -851,69 +505,31 @@
         <w:rPr>
           <w:lang w:val="fr-FR"/>
         </w:rPr>
-        <w:t xml:space="preserve">06/06/2016 : Démarrage Tango (Semaine de </w:t>
-      </w:r>
-      <w:proofErr w:type="spellStart"/>
-      <w:r>
-        <w:rPr>
-          <w:lang w:val="fr-FR"/>
-        </w:rPr>
-        <w:t>relesase</w:t>
-      </w:r>
-      <w:proofErr w:type="spellEnd"/>
-      <w:r>
-        <w:rPr>
-          <w:lang w:val="fr-FR"/>
-        </w:rPr>
-        <w:t xml:space="preserve"> au grand public + de doc normalement disponible)</w:t>
-      </w:r>
-      <w:r>
-        <w:rPr>
-          <w:lang w:val="fr-FR"/>
-        </w:rPr>
-        <w:t xml:space="preserve">. Création gdb avec nouvelles données, adaptation du code </w:t>
-      </w:r>
-      <w:proofErr w:type="gramStart"/>
-      <w:r>
-        <w:rPr>
-          <w:lang w:val="fr-FR"/>
-        </w:rPr>
-        <w:t>au</w:t>
-      </w:r>
-      <w:proofErr w:type="gramEnd"/>
-      <w:r>
-        <w:rPr>
-          <w:lang w:val="fr-FR"/>
-        </w:rPr>
-        <w:t xml:space="preserve"> nouvelle donne, type de mur OK. Fragment </w:t>
-      </w:r>
-      <w:proofErr w:type="spellStart"/>
-      <w:r>
-        <w:rPr>
-          <w:lang w:val="fr-FR"/>
-        </w:rPr>
-        <w:t>map</w:t>
-      </w:r>
-      <w:proofErr w:type="spellEnd"/>
-      <w:r>
-        <w:rPr>
-          <w:lang w:val="fr-FR"/>
-        </w:rPr>
-        <w:t xml:space="preserve"> fonctionne une seule fois, travail sur tango désormais, </w:t>
-      </w:r>
-      <w:proofErr w:type="spellStart"/>
-      <w:r>
-        <w:rPr>
-          <w:lang w:val="fr-FR"/>
-        </w:rPr>
-        <w:t>espon</w:t>
-      </w:r>
-      <w:proofErr w:type="spellEnd"/>
-      <w:r>
-        <w:rPr>
-          <w:lang w:val="fr-FR"/>
-        </w:rPr>
-        <w:t xml:space="preserve"> en charge</w:t>
+        <w:t>06/06/2016 : Démarrage Tango (Semaine de relesase au grand public + de doc normalement disponible)</w:t>
+      </w:r>
+      <w:r>
+        <w:rPr>
+          <w:lang w:val="fr-FR"/>
+        </w:rPr>
+        <w:t>. Création gdb avec nouvelles données, adaptation du code au nouvelle donne, type de mur OK. Fragment map fonctionne une seule fois, travail sur tango désormais, espon en charge</w:t>
+      </w:r>
+    </w:p>
+    <w:p>
+      <w:pPr>
+        <w:pStyle w:val="ListParagraph"/>
+        <w:numPr>
+          <w:ilvl w:val="0"/>
+          <w:numId w:val="2"/>
+        </w:numPr>
+        <w:rPr>
+          <w:lang w:val="fr-FR"/>
+        </w:rPr>
+      </w:pPr>
+      <w:r>
+        <w:rPr>
+          <w:lang w:val="fr-FR"/>
+        </w:rPr>
+        <w:t>07/06/2016 :Probleme menoire 64K android : ESRI + Google service</w:t>
       </w:r>
       <w:bookmarkStart w:id="0" w:name="_GoBack"/>
       <w:bookmarkEnd w:id="0"/>

</xml_diff>